<commit_message>
text work. Fixed figures and normalized scalability and cache graphs
</commit_message>
<xml_diff>
--- a/paper/raw_data/tables.docx
+++ b/paper/raw_data/tables.docx
@@ -434,7 +434,13 @@
               <w:rPr>
                 <w:i/>
               </w:rPr>
-              <w:t>Max / Max</w:t>
+              <w:t>Medium</w:t>
+            </w:r>
+            <w:r>
+              <w:rPr>
+                <w:i/>
+              </w:rPr>
+              <w:t xml:space="preserve"> / Max</w:t>
             </w:r>
           </w:p>
         </w:tc>
@@ -464,7 +470,13 @@
               <w:rPr>
                 <w:i/>
               </w:rPr>
-              <w:t>High / Very Low</w:t>
+              <w:t>Medium</w:t>
+            </w:r>
+            <w:r>
+              <w:rPr>
+                <w:i/>
+              </w:rPr>
+              <w:t xml:space="preserve"> / Low</w:t>
             </w:r>
           </w:p>
         </w:tc>
@@ -789,8 +801,6 @@
             </w:r>
           </w:p>
         </w:tc>
-        <w:bookmarkStart w:id="0" w:name="_GoBack"/>
-        <w:bookmarkEnd w:id="0"/>
       </w:tr>
       <w:tr>
         <w:tc>
@@ -1347,7 +1357,7 @@
               <w:rPr>
                 <w:sz w:val="6"/>
               </w:rPr>
-              <w:t>Bus Frequency</w:t>
+              <w:t>Capacity</w:t>
             </w:r>
           </w:p>
         </w:tc>
@@ -1370,7 +1380,7 @@
               <w:rPr>
                 <w:sz w:val="6"/>
               </w:rPr>
-              <w:t>1 GHz</w:t>
+              <w:t>1GB</w:t>
             </w:r>
           </w:p>
         </w:tc>
@@ -1393,7 +1403,7 @@
               <w:rPr>
                 <w:sz w:val="6"/>
               </w:rPr>
-              <w:t>800 MHz</w:t>
+              <w:t>8GB</w:t>
             </w:r>
           </w:p>
         </w:tc>
@@ -1418,13 +1428,7 @@
               <w:rPr>
                 <w:sz w:val="6"/>
               </w:rPr>
-              <w:t>Bus Width</w:t>
-            </w:r>
-            <w:r>
-              <w:rPr>
-                <w:sz w:val="6"/>
-              </w:rPr>
-              <w:t xml:space="preserve"> (bits)</w:t>
+              <w:t>Bus Frequency</w:t>
             </w:r>
           </w:p>
         </w:tc>
@@ -1448,7 +1452,7 @@
               <w:rPr>
                 <w:sz w:val="6"/>
               </w:rPr>
-              <w:t>128</w:t>
+              <w:t>1 GHz</w:t>
             </w:r>
           </w:p>
         </w:tc>
@@ -1472,7 +1476,7 @@
               <w:rPr>
                 <w:sz w:val="6"/>
               </w:rPr>
-              <w:t>64</w:t>
+              <w:t>800 MHz</w:t>
             </w:r>
           </w:p>
         </w:tc>
@@ -1497,7 +1501,13 @@
               <w:rPr>
                 <w:sz w:val="6"/>
               </w:rPr>
-              <w:t>Channels</w:t>
+              <w:t>Bus Width</w:t>
+            </w:r>
+            <w:r>
+              <w:rPr>
+                <w:sz w:val="6"/>
+              </w:rPr>
+              <w:t xml:space="preserve"> (bits)</w:t>
             </w:r>
           </w:p>
         </w:tc>
@@ -1521,7 +1531,7 @@
               <w:rPr>
                 <w:sz w:val="6"/>
               </w:rPr>
-              <w:t>8</w:t>
+              <w:t>128</w:t>
             </w:r>
           </w:p>
         </w:tc>
@@ -1545,7 +1555,7 @@
               <w:rPr>
                 <w:sz w:val="6"/>
               </w:rPr>
-              <w:t>4</w:t>
+              <w:t>64</w:t>
             </w:r>
           </w:p>
         </w:tc>
@@ -1570,7 +1580,7 @@
               <w:rPr>
                 <w:sz w:val="6"/>
               </w:rPr>
-              <w:t>Ranks</w:t>
+              <w:t>Channels</w:t>
             </w:r>
           </w:p>
         </w:tc>
@@ -1594,7 +1604,7 @@
               <w:rPr>
                 <w:sz w:val="6"/>
               </w:rPr>
-              <w:t>1</w:t>
+              <w:t>8</w:t>
             </w:r>
           </w:p>
         </w:tc>
@@ -1618,7 +1628,7 @@
               <w:rPr>
                 <w:sz w:val="6"/>
               </w:rPr>
-              <w:t>1</w:t>
+              <w:t>4</w:t>
             </w:r>
           </w:p>
         </w:tc>
@@ -1643,7 +1653,7 @@
               <w:rPr>
                 <w:sz w:val="6"/>
               </w:rPr>
-              <w:t>Banks</w:t>
+              <w:t>Ranks</w:t>
             </w:r>
           </w:p>
         </w:tc>
@@ -1667,7 +1677,7 @@
               <w:rPr>
                 <w:sz w:val="6"/>
               </w:rPr>
-              <w:t>16</w:t>
+              <w:t>1</w:t>
             </w:r>
           </w:p>
         </w:tc>
@@ -1691,12 +1701,88 @@
               <w:rPr>
                 <w:sz w:val="6"/>
               </w:rPr>
-              <w:t>16</w:t>
+              <w:t>1</w:t>
             </w:r>
           </w:p>
         </w:tc>
       </w:tr>
       <w:tr>
+        <w:tc>
+          <w:tcPr>
+            <w:tcW w:w="706" w:type="dxa"/>
+            <w:tcBorders>
+              <w:top w:val="nil"/>
+              <w:bottom w:val="nil"/>
+              <w:right w:val="single" w:sz="4" w:space="0" w:color="auto"/>
+            </w:tcBorders>
+          </w:tcPr>
+          <w:p>
+            <w:pPr>
+              <w:rPr>
+                <w:sz w:val="6"/>
+              </w:rPr>
+            </w:pPr>
+            <w:r>
+              <w:rPr>
+                <w:sz w:val="6"/>
+              </w:rPr>
+              <w:t>Banks</w:t>
+            </w:r>
+          </w:p>
+        </w:tc>
+        <w:tc>
+          <w:tcPr>
+            <w:tcW w:w="459" w:type="dxa"/>
+            <w:tcBorders>
+              <w:top w:val="nil"/>
+              <w:bottom w:val="nil"/>
+              <w:right w:val="single" w:sz="4" w:space="0" w:color="auto"/>
+            </w:tcBorders>
+          </w:tcPr>
+          <w:p>
+            <w:pPr>
+              <w:jc w:val="center"/>
+              <w:rPr>
+                <w:sz w:val="6"/>
+              </w:rPr>
+            </w:pPr>
+            <w:r>
+              <w:rPr>
+                <w:sz w:val="6"/>
+              </w:rPr>
+              <w:t>16</w:t>
+            </w:r>
+          </w:p>
+        </w:tc>
+        <w:tc>
+          <w:tcPr>
+            <w:tcW w:w="540" w:type="dxa"/>
+            <w:tcBorders>
+              <w:top w:val="nil"/>
+              <w:left w:val="single" w:sz="4" w:space="0" w:color="auto"/>
+              <w:bottom w:val="nil"/>
+            </w:tcBorders>
+          </w:tcPr>
+          <w:p>
+            <w:pPr>
+              <w:jc w:val="center"/>
+              <w:rPr>
+                <w:sz w:val="6"/>
+              </w:rPr>
+            </w:pPr>
+            <w:r>
+              <w:rPr>
+                <w:sz w:val="6"/>
+              </w:rPr>
+              <w:t>16</w:t>
+            </w:r>
+          </w:p>
+        </w:tc>
+      </w:tr>
+      <w:tr>
+        <w:trPr>
+          <w:trHeight w:val="55"/>
+        </w:trPr>
         <w:tc>
           <w:tcPr>
             <w:tcW w:w="706" w:type="dxa"/>
@@ -1852,7 +1938,10 @@
         </w:rPr>
       </w:pPr>
     </w:p>
-    <w:p/>
+    <w:p>
+      <w:bookmarkStart w:id="0" w:name="_GoBack"/>
+      <w:bookmarkEnd w:id="0"/>
+    </w:p>
     <w:p/>
     <w:p/>
     <w:p/>
@@ -9803,7 +9892,7 @@
 </file>
 
 <file path=customXml/itemProps1.xml><?xml version="1.0" encoding="utf-8"?>
-<ds:datastoreItem xmlns:ds="http://schemas.openxmlformats.org/officeDocument/2006/customXml" ds:itemID="{253CB784-8C22-4D14-ADA3-2D02978A0B47}">
+<ds:datastoreItem xmlns:ds="http://schemas.openxmlformats.org/officeDocument/2006/customXml" ds:itemID="{12B7D033-5CB4-48BF-B1AF-8EE5CB4805C1}">
   <ds:schemaRefs>
     <ds:schemaRef ds:uri="http://schemas.openxmlformats.org/officeDocument/2006/bibliography"/>
   </ds:schemaRefs>

</xml_diff>

<commit_message>
More work on writing and fixing graphs. Table 1 is finished
</commit_message>
<xml_diff>
--- a/paper/raw_data/tables.docx
+++ b/paper/raw_data/tables.docx
@@ -5,24 +5,26 @@
     <w:tbl>
       <w:tblPr>
         <w:tblStyle w:val="GridTable1Light"/>
-        <w:tblW w:w="9085" w:type="dxa"/>
+        <w:tblW w:w="11347" w:type="dxa"/>
         <w:tblLook w:val="04A0" w:firstRow="1" w:lastRow="0" w:firstColumn="1" w:lastColumn="0" w:noHBand="0" w:noVBand="1"/>
       </w:tblPr>
       <w:tblGrid>
-        <w:gridCol w:w="1795"/>
-        <w:gridCol w:w="1710"/>
-        <w:gridCol w:w="2070"/>
-        <w:gridCol w:w="1710"/>
-        <w:gridCol w:w="1800"/>
+        <w:gridCol w:w="1849"/>
+        <w:gridCol w:w="1907"/>
+        <w:gridCol w:w="1851"/>
+        <w:gridCol w:w="1737"/>
+        <w:gridCol w:w="1987"/>
+        <w:gridCol w:w="2016"/>
       </w:tblGrid>
       <w:tr>
         <w:trPr>
           <w:cnfStyle w:val="100000000000" w:firstRow="1" w:lastRow="0" w:firstColumn="0" w:lastColumn="0" w:oddVBand="0" w:evenVBand="0" w:oddHBand="0" w:evenHBand="0" w:firstRowFirstColumn="0" w:firstRowLastColumn="0" w:lastRowFirstColumn="0" w:lastRowLastColumn="0"/>
+          <w:trHeight w:val="327"/>
         </w:trPr>
         <w:tc>
           <w:tcPr>
             <w:cnfStyle w:val="001000000000" w:firstRow="0" w:lastRow="0" w:firstColumn="1" w:lastColumn="0" w:oddVBand="0" w:evenVBand="0" w:oddHBand="0" w:evenHBand="0" w:firstRowFirstColumn="0" w:firstRowLastColumn="0" w:lastRowFirstColumn="0" w:lastRowLastColumn="0"/>
-            <w:tcW w:w="1795" w:type="dxa"/>
+            <w:tcW w:w="1849" w:type="dxa"/>
           </w:tcPr>
           <w:p>
             <w:r>
@@ -32,7 +34,7 @@
         </w:tc>
         <w:tc>
           <w:tcPr>
-            <w:tcW w:w="1710" w:type="dxa"/>
+            <w:tcW w:w="1907" w:type="dxa"/>
           </w:tcPr>
           <w:p>
             <w:pPr>
@@ -45,7 +47,7 @@
         </w:tc>
         <w:tc>
           <w:tcPr>
-            <w:tcW w:w="2070" w:type="dxa"/>
+            <w:tcW w:w="1851" w:type="dxa"/>
           </w:tcPr>
           <w:p>
             <w:pPr>
@@ -58,7 +60,7 @@
         </w:tc>
         <w:tc>
           <w:tcPr>
-            <w:tcW w:w="1710" w:type="dxa"/>
+            <w:tcW w:w="1737" w:type="dxa"/>
           </w:tcPr>
           <w:p>
             <w:pPr>
@@ -71,25 +73,39 @@
         </w:tc>
         <w:tc>
           <w:tcPr>
-            <w:tcW w:w="1800" w:type="dxa"/>
+            <w:tcW w:w="1987" w:type="dxa"/>
           </w:tcPr>
           <w:p>
             <w:pPr>
               <w:cnfStyle w:val="100000000000" w:firstRow="1" w:lastRow="0" w:firstColumn="0" w:lastColumn="0" w:oddVBand="0" w:evenVBand="0" w:oddHBand="0" w:evenHBand="0" w:firstRowFirstColumn="0" w:firstRowLastColumn="0" w:lastRowFirstColumn="0" w:lastRowLastColumn="0"/>
             </w:pPr>
-            <w:proofErr w:type="spellStart"/>
+            <w:r>
+              <w:t>CAMEO</w:t>
+            </w:r>
+          </w:p>
+        </w:tc>
+        <w:tc>
+          <w:tcPr>
+            <w:tcW w:w="2016" w:type="dxa"/>
+          </w:tcPr>
+          <w:p>
+            <w:pPr>
+              <w:cnfStyle w:val="100000000000" w:firstRow="1" w:lastRow="0" w:firstColumn="0" w:lastColumn="0" w:oddVBand="0" w:evenVBand="0" w:oddHBand="0" w:evenHBand="0" w:firstRowFirstColumn="0" w:firstRowLastColumn="0" w:lastRowFirstColumn="0" w:lastRowLastColumn="0"/>
+            </w:pPr>
             <w:r>
               <w:t>MemPod</w:t>
             </w:r>
-            <w:proofErr w:type="spellEnd"/>
           </w:p>
         </w:tc>
       </w:tr>
       <w:tr>
+        <w:trPr>
+          <w:trHeight w:val="964"/>
+        </w:trPr>
         <w:tc>
           <w:tcPr>
             <w:cnfStyle w:val="001000000000" w:firstRow="0" w:lastRow="0" w:firstColumn="1" w:lastColumn="0" w:oddVBand="0" w:evenVBand="0" w:oddHBand="0" w:evenHBand="0" w:firstRowFirstColumn="0" w:firstRowLastColumn="0" w:lastRowFirstColumn="0" w:lastRowLastColumn="0"/>
-            <w:tcW w:w="1795" w:type="dxa"/>
+            <w:tcW w:w="1849" w:type="dxa"/>
           </w:tcPr>
           <w:p>
             <w:pPr>
@@ -101,13 +117,25 @@
               <w:rPr>
                 <w:b w:val="0"/>
               </w:rPr>
-              <w:t>Page Relocation</w:t>
-            </w:r>
-          </w:p>
-        </w:tc>
-        <w:tc>
-          <w:tcPr>
-            <w:tcW w:w="1710" w:type="dxa"/>
+              <w:t>Page</w:t>
+            </w:r>
+            <w:r>
+              <w:rPr>
+                <w:b w:val="0"/>
+              </w:rPr>
+              <w:t xml:space="preserve"> / line</w:t>
+            </w:r>
+            <w:r>
+              <w:rPr>
+                <w:b w:val="0"/>
+              </w:rPr>
+              <w:t xml:space="preserve"> Relocation</w:t>
+            </w:r>
+          </w:p>
+        </w:tc>
+        <w:tc>
+          <w:tcPr>
+            <w:tcW w:w="1907" w:type="dxa"/>
           </w:tcPr>
           <w:p>
             <w:pPr>
@@ -126,7 +154,7 @@
         </w:tc>
         <w:tc>
           <w:tcPr>
-            <w:tcW w:w="2070" w:type="dxa"/>
+            <w:tcW w:w="1851" w:type="dxa"/>
           </w:tcPr>
           <w:p>
             <w:pPr>
@@ -143,17 +171,31 @@
                 <w:i/>
               </w:rPr>
             </w:pPr>
-            <w:r>
+          </w:p>
+          <w:p>
+            <w:pPr>
+              <w:cnfStyle w:val="000000000000" w:firstRow="0" w:lastRow="0" w:firstColumn="0" w:lastColumn="0" w:oddVBand="0" w:evenVBand="0" w:oddHBand="0" w:evenHBand="0" w:firstRowFirstColumn="0" w:firstRowLastColumn="0" w:lastRowFirstColumn="0" w:lastRowLastColumn="0"/>
               <w:rPr>
                 <w:i/>
               </w:rPr>
-              <w:t>Min / Very Low</w:t>
-            </w:r>
-          </w:p>
-        </w:tc>
-        <w:tc>
-          <w:tcPr>
-            <w:tcW w:w="1710" w:type="dxa"/>
+            </w:pPr>
+            <w:r>
+              <w:rPr>
+                <w:i/>
+              </w:rPr>
+              <w:t xml:space="preserve">Min / </w:t>
+            </w:r>
+            <w:r>
+              <w:rPr>
+                <w:i/>
+              </w:rPr>
+              <w:t>Min</w:t>
+            </w:r>
+          </w:p>
+        </w:tc>
+        <w:tc>
+          <w:tcPr>
+            <w:tcW w:w="1737" w:type="dxa"/>
           </w:tcPr>
           <w:p>
             <w:pPr>
@@ -170,25 +212,79 @@
                 <w:i/>
               </w:rPr>
             </w:pPr>
-            <w:r>
+          </w:p>
+          <w:p>
+            <w:pPr>
+              <w:cnfStyle w:val="000000000000" w:firstRow="0" w:lastRow="0" w:firstColumn="0" w:lastColumn="0" w:oddVBand="0" w:evenVBand="0" w:oddHBand="0" w:evenHBand="0" w:firstRowFirstColumn="0" w:firstRowLastColumn="0" w:lastRowFirstColumn="0" w:lastRowLastColumn="0"/>
               <w:rPr>
                 <w:i/>
               </w:rPr>
+            </w:pPr>
+            <w:r>
+              <w:rPr>
+                <w:i/>
+              </w:rPr>
               <w:t>Max / High</w:t>
             </w:r>
           </w:p>
         </w:tc>
         <w:tc>
           <w:tcPr>
-            <w:tcW w:w="1800" w:type="dxa"/>
+            <w:tcW w:w="1987" w:type="dxa"/>
           </w:tcPr>
           <w:p>
             <w:pPr>
               <w:cnfStyle w:val="000000000000" w:firstRow="0" w:lastRow="0" w:firstColumn="0" w:lastColumn="0" w:oddVBand="0" w:evenVBand="0" w:oddHBand="0" w:evenHBand="0" w:firstRowFirstColumn="0" w:firstRowLastColumn="0" w:lastRowFirstColumn="0" w:lastRowLastColumn="0"/>
             </w:pPr>
             <w:r>
+              <w:t>Only 1 Candidate</w:t>
+            </w:r>
+          </w:p>
+          <w:p>
+            <w:pPr>
+              <w:cnfStyle w:val="000000000000" w:firstRow="0" w:lastRow="0" w:firstColumn="0" w:lastColumn="0" w:oddVBand="0" w:evenVBand="0" w:oddHBand="0" w:evenHBand="0" w:firstRowFirstColumn="0" w:firstRowLastColumn="0" w:lastRowFirstColumn="0" w:lastRowLastColumn="0"/>
+              <w:rPr>
+                <w:i/>
+              </w:rPr>
+            </w:pPr>
+          </w:p>
+          <w:p>
+            <w:pPr>
+              <w:cnfStyle w:val="000000000000" w:firstRow="0" w:lastRow="0" w:firstColumn="0" w:lastColumn="0" w:oddVBand="0" w:evenVBand="0" w:oddHBand="0" w:evenHBand="0" w:firstRowFirstColumn="0" w:firstRowLastColumn="0" w:lastRowFirstColumn="0" w:lastRowLastColumn="0"/>
+            </w:pPr>
+            <w:r>
+              <w:rPr>
+                <w:i/>
+              </w:rPr>
+              <w:t xml:space="preserve">Min / </w:t>
+            </w:r>
+            <w:r>
+              <w:rPr>
+                <w:i/>
+              </w:rPr>
+              <w:t>Min</w:t>
+            </w:r>
+          </w:p>
+        </w:tc>
+        <w:tc>
+          <w:tcPr>
+            <w:tcW w:w="2016" w:type="dxa"/>
+          </w:tcPr>
+          <w:p>
+            <w:pPr>
+              <w:cnfStyle w:val="000000000000" w:firstRow="0" w:lastRow="0" w:firstColumn="0" w:lastColumn="0" w:oddVBand="0" w:evenVBand="0" w:oddHBand="0" w:evenHBand="0" w:firstRowFirstColumn="0" w:firstRowLastColumn="0" w:lastRowFirstColumn="0" w:lastRowLastColumn="0"/>
+            </w:pPr>
+            <w:r>
               <w:t>Intra-Pod Migration</w:t>
             </w:r>
+          </w:p>
+          <w:p>
+            <w:pPr>
+              <w:cnfStyle w:val="000000000000" w:firstRow="0" w:lastRow="0" w:firstColumn="0" w:lastColumn="0" w:oddVBand="0" w:evenVBand="0" w:oddHBand="0" w:evenHBand="0" w:firstRowFirstColumn="0" w:firstRowLastColumn="0" w:lastRowFirstColumn="0" w:lastRowLastColumn="0"/>
+              <w:rPr>
+                <w:i/>
+              </w:rPr>
+            </w:pPr>
           </w:p>
           <w:p>
             <w:pPr>
@@ -207,10 +303,13 @@
         </w:tc>
       </w:tr>
       <w:tr>
+        <w:trPr>
+          <w:trHeight w:val="1310"/>
+        </w:trPr>
         <w:tc>
           <w:tcPr>
             <w:cnfStyle w:val="001000000000" w:firstRow="0" w:lastRow="0" w:firstColumn="1" w:lastColumn="0" w:oddVBand="0" w:evenVBand="0" w:oddHBand="0" w:evenHBand="0" w:firstRowFirstColumn="0" w:firstRowLastColumn="0" w:lastRowFirstColumn="0" w:lastRowLastColumn="0"/>
-            <w:tcW w:w="1795" w:type="dxa"/>
+            <w:tcW w:w="1849" w:type="dxa"/>
           </w:tcPr>
           <w:p>
             <w:pPr>
@@ -228,7 +327,7 @@
         </w:tc>
         <w:tc>
           <w:tcPr>
-            <w:tcW w:w="1710" w:type="dxa"/>
+            <w:tcW w:w="1907" w:type="dxa"/>
           </w:tcPr>
           <w:p>
             <w:pPr>
@@ -247,7 +346,7 @@
         </w:tc>
         <w:tc>
           <w:tcPr>
-            <w:tcW w:w="2070" w:type="dxa"/>
+            <w:tcW w:w="1851" w:type="dxa"/>
           </w:tcPr>
           <w:p>
             <w:pPr>
@@ -257,10 +356,10 @@
               <w:t>1 entry per fast page (</w:t>
             </w:r>
             <w:r>
-              <w:t>3.5</w:t>
-            </w:r>
-            <w:r>
-              <w:t>MB)</w:t>
+              <w:t>1.5kB</w:t>
+            </w:r>
+            <w:r>
+              <w:t>)</w:t>
             </w:r>
           </w:p>
           <w:p>
@@ -270,17 +369,25 @@
                 <w:i/>
               </w:rPr>
             </w:pPr>
-            <w:r>
+          </w:p>
+          <w:p>
+            <w:pPr>
+              <w:cnfStyle w:val="000000000000" w:firstRow="0" w:lastRow="0" w:firstColumn="0" w:lastColumn="0" w:oddVBand="0" w:evenVBand="0" w:oddHBand="0" w:evenHBand="0" w:firstRowFirstColumn="0" w:firstRowLastColumn="0" w:lastRowFirstColumn="0" w:lastRowLastColumn="0"/>
               <w:rPr>
                 <w:i/>
               </w:rPr>
+            </w:pPr>
+            <w:r>
+              <w:rPr>
+                <w:i/>
+              </w:rPr>
               <w:t>Min / Medium</w:t>
             </w:r>
           </w:p>
         </w:tc>
         <w:tc>
           <w:tcPr>
-            <w:tcW w:w="1710" w:type="dxa"/>
+            <w:tcW w:w="1737" w:type="dxa"/>
           </w:tcPr>
           <w:p>
             <w:pPr>
@@ -297,33 +404,96 @@
                 <w:i/>
               </w:rPr>
             </w:pPr>
-            <w:r>
+          </w:p>
+          <w:p>
+            <w:pPr>
+              <w:cnfStyle w:val="000000000000" w:firstRow="0" w:lastRow="0" w:firstColumn="0" w:lastColumn="0" w:oddVBand="0" w:evenVBand="0" w:oddHBand="0" w:evenHBand="0" w:firstRowFirstColumn="0" w:firstRowLastColumn="0" w:lastRowFirstColumn="0" w:lastRowLastColumn="0"/>
               <w:rPr>
                 <w:i/>
               </w:rPr>
+            </w:pPr>
+          </w:p>
+          <w:p>
+            <w:pPr>
+              <w:cnfStyle w:val="000000000000" w:firstRow="0" w:lastRow="0" w:firstColumn="0" w:lastColumn="0" w:oddVBand="0" w:evenVBand="0" w:oddHBand="0" w:evenHBand="0" w:firstRowFirstColumn="0" w:firstRowLastColumn="0" w:lastRowFirstColumn="0" w:lastRowLastColumn="0"/>
+              <w:rPr>
+                <w:i/>
+              </w:rPr>
+            </w:pPr>
+            <w:r>
+              <w:rPr>
+                <w:i/>
+              </w:rPr>
               <w:t>Max / Min</w:t>
             </w:r>
           </w:p>
         </w:tc>
         <w:tc>
           <w:tcPr>
-            <w:tcW w:w="1800" w:type="dxa"/>
+            <w:tcW w:w="1987" w:type="dxa"/>
           </w:tcPr>
           <w:p>
             <w:pPr>
               <w:cnfStyle w:val="000000000000" w:firstRow="0" w:lastRow="0" w:firstColumn="0" w:lastColumn="0" w:oddVBand="0" w:evenVBand="0" w:oddHBand="0" w:evenHBand="0" w:firstRowFirstColumn="0" w:firstRowLastColumn="0" w:lastRowFirstColumn="0" w:lastRowLastColumn="0"/>
             </w:pPr>
             <w:r>
+              <w:t xml:space="preserve">1 entry per fast </w:t>
+            </w:r>
+            <w:r>
+              <w:t>line</w:t>
+            </w:r>
+            <w:r>
+              <w:t xml:space="preserve"> (</w:t>
+            </w:r>
+            <w:r>
+              <w:t>72kB</w:t>
+            </w:r>
+            <w:r>
+              <w:t>)</w:t>
+            </w:r>
+          </w:p>
+          <w:p>
+            <w:pPr>
+              <w:cnfStyle w:val="000000000000" w:firstRow="0" w:lastRow="0" w:firstColumn="0" w:lastColumn="0" w:oddVBand="0" w:evenVBand="0" w:oddHBand="0" w:evenHBand="0" w:firstRowFirstColumn="0" w:firstRowLastColumn="0" w:lastRowFirstColumn="0" w:lastRowLastColumn="0"/>
+              <w:rPr>
+                <w:i/>
+              </w:rPr>
+            </w:pPr>
+          </w:p>
+          <w:p>
+            <w:pPr>
+              <w:cnfStyle w:val="000000000000" w:firstRow="0" w:lastRow="0" w:firstColumn="0" w:lastColumn="0" w:oddVBand="0" w:evenVBand="0" w:oddHBand="0" w:evenHBand="0" w:firstRowFirstColumn="0" w:firstRowLastColumn="0" w:lastRowFirstColumn="0" w:lastRowLastColumn="0"/>
+            </w:pPr>
+            <w:r>
+              <w:rPr>
+                <w:i/>
+              </w:rPr>
+              <w:t>Min / Medium</w:t>
+            </w:r>
+          </w:p>
+        </w:tc>
+        <w:tc>
+          <w:tcPr>
+            <w:tcW w:w="2016" w:type="dxa"/>
+          </w:tcPr>
+          <w:p>
+            <w:pPr>
+              <w:cnfStyle w:val="000000000000" w:firstRow="0" w:lastRow="0" w:firstColumn="0" w:lastColumn="0" w:oddVBand="0" w:evenVBand="0" w:oddHBand="0" w:evenHBand="0" w:firstRowFirstColumn="0" w:firstRowLastColumn="0" w:lastRowFirstColumn="0" w:lastRowLastColumn="0"/>
+            </w:pPr>
+            <w:r>
               <w:t>1 entry per page (</w:t>
             </w:r>
             <w:r>
-              <w:t>23</w:t>
-            </w:r>
-            <w:r>
-              <w:t xml:space="preserve">.6 </w:t>
-            </w:r>
-            <w:r>
-              <w:t>MB)</w:t>
+              <w:t>2.8</w:t>
+            </w:r>
+            <w:r>
+              <w:t xml:space="preserve"> MB</w:t>
+            </w:r>
+            <w:r>
+              <w:t xml:space="preserve"> / Pod</w:t>
+            </w:r>
+            <w:r>
+              <w:t>)</w:t>
             </w:r>
           </w:p>
           <w:p>
@@ -333,20 +503,33 @@
                 <w:i/>
               </w:rPr>
             </w:pPr>
-            <w:r>
+          </w:p>
+          <w:p>
+            <w:pPr>
+              <w:cnfStyle w:val="000000000000" w:firstRow="0" w:lastRow="0" w:firstColumn="0" w:lastColumn="0" w:oddVBand="0" w:evenVBand="0" w:oddHBand="0" w:evenHBand="0" w:firstRowFirstColumn="0" w:firstRowLastColumn="0" w:lastRowFirstColumn="0" w:lastRowLastColumn="0"/>
               <w:rPr>
                 <w:i/>
               </w:rPr>
+            </w:pPr>
+            <w:r>
+              <w:rPr>
+                <w:i/>
+              </w:rPr>
               <w:t>High / Max</w:t>
             </w:r>
           </w:p>
         </w:tc>
+        <w:bookmarkStart w:id="0" w:name="_GoBack"/>
+        <w:bookmarkEnd w:id="0"/>
       </w:tr>
       <w:tr>
+        <w:trPr>
+          <w:trHeight w:val="1292"/>
+        </w:trPr>
         <w:tc>
           <w:tcPr>
             <w:cnfStyle w:val="001000000000" w:firstRow="0" w:lastRow="0" w:firstColumn="1" w:lastColumn="0" w:oddVBand="0" w:evenVBand="0" w:oddHBand="0" w:evenHBand="0" w:firstRowFirstColumn="0" w:firstRowLastColumn="0" w:lastRowFirstColumn="0" w:lastRowLastColumn="0"/>
-            <w:tcW w:w="1795" w:type="dxa"/>
+            <w:tcW w:w="1849" w:type="dxa"/>
           </w:tcPr>
           <w:p>
             <w:pPr>
@@ -364,7 +547,7 @@
         </w:tc>
         <w:tc>
           <w:tcPr>
-            <w:tcW w:w="1710" w:type="dxa"/>
+            <w:tcW w:w="1907" w:type="dxa"/>
           </w:tcPr>
           <w:p>
             <w:pPr>
@@ -383,14 +566,14 @@
         </w:tc>
         <w:tc>
           <w:tcPr>
-            <w:tcW w:w="2070" w:type="dxa"/>
+            <w:tcW w:w="1851" w:type="dxa"/>
           </w:tcPr>
           <w:p>
             <w:pPr>
               <w:cnfStyle w:val="000000000000" w:firstRow="0" w:lastRow="0" w:firstColumn="0" w:lastColumn="0" w:oddVBand="0" w:evenVBand="0" w:oddHBand="0" w:evenHBand="0" w:firstRowFirstColumn="0" w:firstRowLastColumn="0" w:lastRowFirstColumn="0" w:lastRowLastColumn="0"/>
             </w:pPr>
             <w:r>
-              <w:t>8 bits per fast page (64kB)</w:t>
+              <w:t>8 bits per fast page (512kB)</w:t>
             </w:r>
           </w:p>
           <w:p>
@@ -400,27 +583,32 @@
                 <w:i/>
               </w:rPr>
             </w:pPr>
-            <w:r>
+          </w:p>
+          <w:p>
+            <w:pPr>
+              <w:cnfStyle w:val="000000000000" w:firstRow="0" w:lastRow="0" w:firstColumn="0" w:lastColumn="0" w:oddVBand="0" w:evenVBand="0" w:oddHBand="0" w:evenHBand="0" w:firstRowFirstColumn="0" w:firstRowLastColumn="0" w:lastRowFirstColumn="0" w:lastRowLastColumn="0"/>
               <w:rPr>
                 <w:i/>
               </w:rPr>
+            </w:pPr>
+            <w:r>
+              <w:rPr>
+                <w:i/>
+              </w:rPr>
               <w:t>Medium / Low</w:t>
             </w:r>
           </w:p>
         </w:tc>
         <w:tc>
           <w:tcPr>
-            <w:tcW w:w="1710" w:type="dxa"/>
+            <w:tcW w:w="1737" w:type="dxa"/>
           </w:tcPr>
           <w:p>
             <w:pPr>
               <w:cnfStyle w:val="000000000000" w:firstRow="0" w:lastRow="0" w:firstColumn="0" w:lastColumn="0" w:oddVBand="0" w:evenVBand="0" w:oddHBand="0" w:evenHBand="0" w:firstRowFirstColumn="0" w:firstRowLastColumn="0" w:lastRowFirstColumn="0" w:lastRowLastColumn="0"/>
             </w:pPr>
             <w:r>
-              <w:t>16 bits per page</w:t>
-            </w:r>
-            <w:r>
-              <w:t xml:space="preserve"> (9MB)</w:t>
+              <w:t>16 bits per page (9MB)</w:t>
             </w:r>
           </w:p>
           <w:p>
@@ -430,38 +618,47 @@
                 <w:i/>
               </w:rPr>
             </w:pPr>
-            <w:r>
+          </w:p>
+          <w:p>
+            <w:pPr>
+              <w:cnfStyle w:val="000000000000" w:firstRow="0" w:lastRow="0" w:firstColumn="0" w:lastColumn="0" w:oddVBand="0" w:evenVBand="0" w:oddHBand="0" w:evenHBand="0" w:firstRowFirstColumn="0" w:firstRowLastColumn="0" w:lastRowFirstColumn="0" w:lastRowLastColumn="0"/>
               <w:rPr>
                 <w:i/>
               </w:rPr>
-              <w:t>Medium</w:t>
-            </w:r>
+            </w:pPr>
             <w:r>
               <w:rPr>
                 <w:i/>
               </w:rPr>
-              <w:t xml:space="preserve"> / Max</w:t>
-            </w:r>
-          </w:p>
-        </w:tc>
-        <w:tc>
-          <w:tcPr>
-            <w:tcW w:w="1800" w:type="dxa"/>
+              <w:t>Medium / Max</w:t>
+            </w:r>
+          </w:p>
+        </w:tc>
+        <w:tc>
+          <w:tcPr>
+            <w:tcW w:w="1987" w:type="dxa"/>
           </w:tcPr>
           <w:p>
             <w:pPr>
               <w:cnfStyle w:val="000000000000" w:firstRow="0" w:lastRow="0" w:firstColumn="0" w:lastColumn="0" w:oddVBand="0" w:evenVBand="0" w:oddHBand="0" w:evenHBand="0" w:firstRowFirstColumn="0" w:firstRowLastColumn="0" w:lastRowFirstColumn="0" w:lastRowLastColumn="0"/>
             </w:pPr>
             <w:r>
-              <w:t>128 MEA entries (1.56 kB</w:t>
-            </w:r>
-            <w:r>
-              <w:t>)</w:t>
+              <w:t>N/A</w:t>
             </w:r>
           </w:p>
           <w:p>
             <w:pPr>
               <w:cnfStyle w:val="000000000000" w:firstRow="0" w:lastRow="0" w:firstColumn="0" w:lastColumn="0" w:oddVBand="0" w:evenVBand="0" w:oddHBand="0" w:evenHBand="0" w:firstRowFirstColumn="0" w:firstRowLastColumn="0" w:lastRowFirstColumn="0" w:lastRowLastColumn="0"/>
+            </w:pPr>
+          </w:p>
+          <w:p>
+            <w:pPr>
+              <w:cnfStyle w:val="000000000000" w:firstRow="0" w:lastRow="0" w:firstColumn="0" w:lastColumn="0" w:oddVBand="0" w:evenVBand="0" w:oddHBand="0" w:evenHBand="0" w:firstRowFirstColumn="0" w:firstRowLastColumn="0" w:lastRowFirstColumn="0" w:lastRowLastColumn="0"/>
+            </w:pPr>
+          </w:p>
+          <w:p>
+            <w:pPr>
+              <w:cnfStyle w:val="000000000000" w:firstRow="0" w:lastRow="0" w:firstColumn="0" w:lastColumn="0" w:oddVBand="0" w:evenVBand="0" w:oddHBand="0" w:evenHBand="0" w:firstRowFirstColumn="0" w:firstRowLastColumn="0" w:lastRowFirstColumn="0" w:lastRowLastColumn="0"/>
               <w:rPr>
                 <w:i/>
               </w:rPr>
@@ -470,22 +667,54 @@
               <w:rPr>
                 <w:i/>
               </w:rPr>
-              <w:t>Medium</w:t>
-            </w:r>
-            <w:r>
+              <w:t>N/A / Min</w:t>
+            </w:r>
+          </w:p>
+        </w:tc>
+        <w:tc>
+          <w:tcPr>
+            <w:tcW w:w="2016" w:type="dxa"/>
+          </w:tcPr>
+          <w:p>
+            <w:pPr>
+              <w:cnfStyle w:val="000000000000" w:firstRow="0" w:lastRow="0" w:firstColumn="0" w:lastColumn="0" w:oddVBand="0" w:evenVBand="0" w:oddHBand="0" w:evenHBand="0" w:firstRowFirstColumn="0" w:firstRowLastColumn="0" w:lastRowFirstColumn="0" w:lastRowLastColumn="0"/>
+            </w:pPr>
+            <w:r>
+              <w:t>128 MEA entries (1.56 kB)</w:t>
+            </w:r>
+          </w:p>
+          <w:p>
+            <w:pPr>
+              <w:cnfStyle w:val="000000000000" w:firstRow="0" w:lastRow="0" w:firstColumn="0" w:lastColumn="0" w:oddVBand="0" w:evenVBand="0" w:oddHBand="0" w:evenHBand="0" w:firstRowFirstColumn="0" w:firstRowLastColumn="0" w:lastRowFirstColumn="0" w:lastRowLastColumn="0"/>
               <w:rPr>
                 <w:i/>
               </w:rPr>
-              <w:t xml:space="preserve"> / Low</w:t>
+            </w:pPr>
+          </w:p>
+          <w:p>
+            <w:pPr>
+              <w:cnfStyle w:val="000000000000" w:firstRow="0" w:lastRow="0" w:firstColumn="0" w:lastColumn="0" w:oddVBand="0" w:evenVBand="0" w:oddHBand="0" w:evenHBand="0" w:firstRowFirstColumn="0" w:firstRowLastColumn="0" w:lastRowFirstColumn="0" w:lastRowLastColumn="0"/>
+              <w:rPr>
+                <w:i/>
+              </w:rPr>
+            </w:pPr>
+            <w:r>
+              <w:rPr>
+                <w:i/>
+              </w:rPr>
+              <w:t>Medium / Low</w:t>
             </w:r>
           </w:p>
         </w:tc>
       </w:tr>
       <w:tr>
+        <w:trPr>
+          <w:trHeight w:val="636"/>
+        </w:trPr>
         <w:tc>
           <w:tcPr>
             <w:cnfStyle w:val="001000000000" w:firstRow="0" w:lastRow="0" w:firstColumn="1" w:lastColumn="0" w:oddVBand="0" w:evenVBand="0" w:oddHBand="0" w:evenHBand="0" w:firstRowFirstColumn="0" w:firstRowLastColumn="0" w:lastRowFirstColumn="0" w:lastRowLastColumn="0"/>
-            <w:tcW w:w="1795" w:type="dxa"/>
+            <w:tcW w:w="1849" w:type="dxa"/>
           </w:tcPr>
           <w:p>
             <w:pPr>
@@ -503,7 +732,7 @@
         </w:tc>
         <w:tc>
           <w:tcPr>
-            <w:tcW w:w="1710" w:type="dxa"/>
+            <w:tcW w:w="1907" w:type="dxa"/>
           </w:tcPr>
           <w:p>
             <w:pPr>
@@ -522,7 +751,7 @@
         </w:tc>
         <w:tc>
           <w:tcPr>
-            <w:tcW w:w="2070" w:type="dxa"/>
+            <w:tcW w:w="1851" w:type="dxa"/>
           </w:tcPr>
           <w:p>
             <w:pPr>
@@ -535,7 +764,7 @@
         </w:tc>
         <w:tc>
           <w:tcPr>
-            <w:tcW w:w="1710" w:type="dxa"/>
+            <w:tcW w:w="1737" w:type="dxa"/>
           </w:tcPr>
           <w:p>
             <w:pPr>
@@ -548,7 +777,20 @@
         </w:tc>
         <w:tc>
           <w:tcPr>
-            <w:tcW w:w="1800" w:type="dxa"/>
+            <w:tcW w:w="1987" w:type="dxa"/>
+          </w:tcPr>
+          <w:p>
+            <w:pPr>
+              <w:cnfStyle w:val="000000000000" w:firstRow="0" w:lastRow="0" w:firstColumn="0" w:lastColumn="0" w:oddVBand="0" w:evenVBand="0" w:oddHBand="0" w:evenHBand="0" w:firstRowFirstColumn="0" w:firstRowLastColumn="0" w:lastRowFirstColumn="0" w:lastRowLastColumn="0"/>
+            </w:pPr>
+            <w:r>
+              <w:t>Event</w:t>
+            </w:r>
+          </w:p>
+        </w:tc>
+        <w:tc>
+          <w:tcPr>
+            <w:tcW w:w="2016" w:type="dxa"/>
           </w:tcPr>
           <w:p>
             <w:pPr>
@@ -561,10 +803,13 @@
         </w:tc>
       </w:tr>
       <w:tr>
+        <w:trPr>
+          <w:trHeight w:val="1638"/>
+        </w:trPr>
         <w:tc>
           <w:tcPr>
             <w:cnfStyle w:val="001000000000" w:firstRow="0" w:lastRow="0" w:firstColumn="1" w:lastColumn="0" w:oddVBand="0" w:evenVBand="0" w:oddHBand="0" w:evenHBand="0" w:firstRowFirstColumn="0" w:firstRowLastColumn="0" w:lastRowFirstColumn="0" w:lastRowLastColumn="0"/>
-            <w:tcW w:w="1795" w:type="dxa"/>
+            <w:tcW w:w="1849" w:type="dxa"/>
           </w:tcPr>
           <w:p>
             <w:pPr>
@@ -582,7 +827,7 @@
         </w:tc>
         <w:tc>
           <w:tcPr>
-            <w:tcW w:w="1710" w:type="dxa"/>
+            <w:tcW w:w="1907" w:type="dxa"/>
           </w:tcPr>
           <w:p>
             <w:pPr>
@@ -601,7 +846,7 @@
         </w:tc>
         <w:tc>
           <w:tcPr>
-            <w:tcW w:w="2070" w:type="dxa"/>
+            <w:tcW w:w="1851" w:type="dxa"/>
           </w:tcPr>
           <w:p>
             <w:pPr>
@@ -618,17 +863,25 @@
                 <w:i/>
               </w:rPr>
             </w:pPr>
-            <w:r>
+          </w:p>
+          <w:p>
+            <w:pPr>
+              <w:cnfStyle w:val="000000000000" w:firstRow="0" w:lastRow="0" w:firstColumn="0" w:lastColumn="0" w:oddVBand="0" w:evenVBand="0" w:oddHBand="0" w:evenHBand="0" w:firstRowFirstColumn="0" w:firstRowLastColumn="0" w:lastRowFirstColumn="0" w:lastRowLastColumn="0"/>
               <w:rPr>
                 <w:i/>
               </w:rPr>
+            </w:pPr>
+            <w:r>
+              <w:rPr>
+                <w:i/>
+              </w:rPr>
               <w:t>High / Min</w:t>
             </w:r>
           </w:p>
         </w:tc>
         <w:tc>
           <w:tcPr>
-            <w:tcW w:w="1710" w:type="dxa"/>
+            <w:tcW w:w="1737" w:type="dxa"/>
           </w:tcPr>
           <w:p>
             <w:pPr>
@@ -645,25 +898,105 @@
                 <w:i/>
               </w:rPr>
             </w:pPr>
-            <w:r>
+          </w:p>
+          <w:p>
+            <w:pPr>
+              <w:cnfStyle w:val="000000000000" w:firstRow="0" w:lastRow="0" w:firstColumn="0" w:lastColumn="0" w:oddVBand="0" w:evenVBand="0" w:oddHBand="0" w:evenHBand="0" w:firstRowFirstColumn="0" w:firstRowLastColumn="0" w:lastRowFirstColumn="0" w:lastRowLastColumn="0"/>
               <w:rPr>
                 <w:i/>
               </w:rPr>
+            </w:pPr>
+          </w:p>
+          <w:p>
+            <w:pPr>
+              <w:cnfStyle w:val="000000000000" w:firstRow="0" w:lastRow="0" w:firstColumn="0" w:lastColumn="0" w:oddVBand="0" w:evenVBand="0" w:oddHBand="0" w:evenHBand="0" w:firstRowFirstColumn="0" w:firstRowLastColumn="0" w:lastRowFirstColumn="0" w:lastRowLastColumn="0"/>
+              <w:rPr>
+                <w:i/>
+              </w:rPr>
+            </w:pPr>
+          </w:p>
+          <w:p>
+            <w:pPr>
+              <w:cnfStyle w:val="000000000000" w:firstRow="0" w:lastRow="0" w:firstColumn="0" w:lastColumn="0" w:oddVBand="0" w:evenVBand="0" w:oddHBand="0" w:evenHBand="0" w:firstRowFirstColumn="0" w:firstRowLastColumn="0" w:lastRowFirstColumn="0" w:lastRowLastColumn="0"/>
+              <w:rPr>
+                <w:i/>
+              </w:rPr>
+            </w:pPr>
+            <w:r>
+              <w:rPr>
+                <w:i/>
+              </w:rPr>
               <w:t>High / Max</w:t>
             </w:r>
           </w:p>
         </w:tc>
         <w:tc>
           <w:tcPr>
-            <w:tcW w:w="1800" w:type="dxa"/>
+            <w:tcW w:w="1987" w:type="dxa"/>
           </w:tcPr>
           <w:p>
             <w:pPr>
               <w:cnfStyle w:val="000000000000" w:firstRow="0" w:lastRow="0" w:firstColumn="0" w:lastColumn="0" w:oddVBand="0" w:evenVBand="0" w:oddHBand="0" w:evenHBand="0" w:firstRowFirstColumn="0" w:firstRowLastColumn="0" w:lastRowFirstColumn="0" w:lastRowLastColumn="0"/>
             </w:pPr>
             <w:r>
+              <w:t>Fully distributed</w:t>
+            </w:r>
+          </w:p>
+          <w:p>
+            <w:pPr>
+              <w:cnfStyle w:val="000000000000" w:firstRow="0" w:lastRow="0" w:firstColumn="0" w:lastColumn="0" w:oddVBand="0" w:evenVBand="0" w:oddHBand="0" w:evenHBand="0" w:firstRowFirstColumn="0" w:firstRowLastColumn="0" w:lastRowFirstColumn="0" w:lastRowLastColumn="0"/>
+              <w:rPr>
+                <w:i/>
+              </w:rPr>
+            </w:pPr>
+          </w:p>
+          <w:p>
+            <w:pPr>
+              <w:cnfStyle w:val="000000000000" w:firstRow="0" w:lastRow="0" w:firstColumn="0" w:lastColumn="0" w:oddVBand="0" w:evenVBand="0" w:oddHBand="0" w:evenHBand="0" w:firstRowFirstColumn="0" w:firstRowLastColumn="0" w:lastRowFirstColumn="0" w:lastRowLastColumn="0"/>
+              <w:rPr>
+                <w:i/>
+              </w:rPr>
+            </w:pPr>
+          </w:p>
+          <w:p>
+            <w:pPr>
+              <w:cnfStyle w:val="000000000000" w:firstRow="0" w:lastRow="0" w:firstColumn="0" w:lastColumn="0" w:oddVBand="0" w:evenVBand="0" w:oddHBand="0" w:evenHBand="0" w:firstRowFirstColumn="0" w:firstRowLastColumn="0" w:lastRowFirstColumn="0" w:lastRowLastColumn="0"/>
+              <w:rPr>
+                <w:i/>
+              </w:rPr>
+            </w:pPr>
+          </w:p>
+          <w:p>
+            <w:pPr>
+              <w:cnfStyle w:val="000000000000" w:firstRow="0" w:lastRow="0" w:firstColumn="0" w:lastColumn="0" w:oddVBand="0" w:evenVBand="0" w:oddHBand="0" w:evenHBand="0" w:firstRowFirstColumn="0" w:firstRowLastColumn="0" w:lastRowFirstColumn="0" w:lastRowLastColumn="0"/>
+            </w:pPr>
+            <w:r>
+              <w:rPr>
+                <w:i/>
+              </w:rPr>
+              <w:t>High / Max</w:t>
+            </w:r>
+          </w:p>
+        </w:tc>
+        <w:tc>
+          <w:tcPr>
+            <w:tcW w:w="2016" w:type="dxa"/>
+          </w:tcPr>
+          <w:p>
+            <w:pPr>
+              <w:cnfStyle w:val="000000000000" w:firstRow="0" w:lastRow="0" w:firstColumn="0" w:lastColumn="0" w:oddVBand="0" w:evenVBand="0" w:oddHBand="0" w:evenHBand="0" w:firstRowFirstColumn="0" w:firstRowLastColumn="0" w:lastRowFirstColumn="0" w:lastRowLastColumn="0"/>
+            </w:pPr>
+            <w:r>
               <w:t>Semi-distributed (Pods operate independently)</w:t>
             </w:r>
+          </w:p>
+          <w:p>
+            <w:pPr>
+              <w:cnfStyle w:val="000000000000" w:firstRow="0" w:lastRow="0" w:firstColumn="0" w:lastColumn="0" w:oddVBand="0" w:evenVBand="0" w:oddHBand="0" w:evenHBand="0" w:firstRowFirstColumn="0" w:firstRowLastColumn="0" w:lastRowFirstColumn="0" w:lastRowLastColumn="0"/>
+              <w:rPr>
+                <w:i/>
+              </w:rPr>
+            </w:pPr>
           </w:p>
           <w:p>
             <w:pPr>
@@ -682,10 +1015,13 @@
         </w:tc>
       </w:tr>
       <w:tr>
+        <w:trPr>
+          <w:trHeight w:val="636"/>
+        </w:trPr>
         <w:tc>
           <w:tcPr>
             <w:cnfStyle w:val="001000000000" w:firstRow="0" w:lastRow="0" w:firstColumn="1" w:lastColumn="0" w:oddVBand="0" w:evenVBand="0" w:oddHBand="0" w:evenHBand="0" w:firstRowFirstColumn="0" w:firstRowLastColumn="0" w:lastRowFirstColumn="0" w:lastRowLastColumn="0"/>
-            <w:tcW w:w="1795" w:type="dxa"/>
+            <w:tcW w:w="1849" w:type="dxa"/>
           </w:tcPr>
           <w:p>
             <w:pPr>
@@ -703,7 +1039,7 @@
         </w:tc>
         <w:tc>
           <w:tcPr>
-            <w:tcW w:w="1710" w:type="dxa"/>
+            <w:tcW w:w="1907" w:type="dxa"/>
           </w:tcPr>
           <w:p>
             <w:pPr>
@@ -722,7 +1058,7 @@
         </w:tc>
         <w:tc>
           <w:tcPr>
-            <w:tcW w:w="2070" w:type="dxa"/>
+            <w:tcW w:w="1851" w:type="dxa"/>
           </w:tcPr>
           <w:p>
             <w:pPr>
@@ -749,7 +1085,7 @@
         </w:tc>
         <w:tc>
           <w:tcPr>
-            <w:tcW w:w="1710" w:type="dxa"/>
+            <w:tcW w:w="1737" w:type="dxa"/>
           </w:tcPr>
           <w:p>
             <w:pPr>
@@ -776,7 +1112,34 @@
         </w:tc>
         <w:tc>
           <w:tcPr>
-            <w:tcW w:w="1800" w:type="dxa"/>
+            <w:tcW w:w="1987" w:type="dxa"/>
+          </w:tcPr>
+          <w:p>
+            <w:pPr>
+              <w:cnfStyle w:val="000000000000" w:firstRow="0" w:lastRow="0" w:firstColumn="0" w:lastColumn="0" w:oddVBand="0" w:evenVBand="0" w:oddHBand="0" w:evenHBand="0" w:firstRowFirstColumn="0" w:firstRowLastColumn="0" w:lastRowFirstColumn="0" w:lastRowLastColumn="0"/>
+            </w:pPr>
+            <w:r>
+              <w:t>MCs</w:t>
+            </w:r>
+          </w:p>
+          <w:p>
+            <w:pPr>
+              <w:cnfStyle w:val="000000000000" w:firstRow="0" w:lastRow="0" w:firstColumn="0" w:lastColumn="0" w:oddVBand="0" w:evenVBand="0" w:oddHBand="0" w:evenHBand="0" w:firstRowFirstColumn="0" w:firstRowLastColumn="0" w:lastRowFirstColumn="0" w:lastRowLastColumn="0"/>
+              <w:rPr>
+                <w:i/>
+              </w:rPr>
+            </w:pPr>
+            <w:r>
+              <w:rPr>
+                <w:i/>
+              </w:rPr>
+              <w:t>Medium</w:t>
+            </w:r>
+          </w:p>
+        </w:tc>
+        <w:tc>
+          <w:tcPr>
+            <w:tcW w:w="2016" w:type="dxa"/>
           </w:tcPr>
           <w:p>
             <w:pPr>
@@ -803,10 +1166,13 @@
         </w:tc>
       </w:tr>
       <w:tr>
+        <w:trPr>
+          <w:trHeight w:val="1292"/>
+        </w:trPr>
         <w:tc>
           <w:tcPr>
             <w:cnfStyle w:val="001000000000" w:firstRow="0" w:lastRow="0" w:firstColumn="1" w:lastColumn="0" w:oddVBand="0" w:evenVBand="0" w:oddHBand="0" w:evenHBand="0" w:firstRowFirstColumn="0" w:firstRowLastColumn="0" w:lastRowFirstColumn="0" w:lastRowLastColumn="0"/>
-            <w:tcW w:w="1795" w:type="dxa"/>
+            <w:tcW w:w="1849" w:type="dxa"/>
           </w:tcPr>
           <w:p>
             <w:pPr>
@@ -824,7 +1190,7 @@
         </w:tc>
         <w:tc>
           <w:tcPr>
-            <w:tcW w:w="1710" w:type="dxa"/>
+            <w:tcW w:w="1907" w:type="dxa"/>
           </w:tcPr>
           <w:p>
             <w:pPr>
@@ -843,7 +1209,7 @@
         </w:tc>
         <w:tc>
           <w:tcPr>
-            <w:tcW w:w="2070" w:type="dxa"/>
+            <w:tcW w:w="1851" w:type="dxa"/>
           </w:tcPr>
           <w:p>
             <w:pPr>
@@ -860,17 +1226,25 @@
                 <w:i/>
               </w:rPr>
             </w:pPr>
-            <w:r>
+          </w:p>
+          <w:p>
+            <w:pPr>
+              <w:cnfStyle w:val="000000000000" w:firstRow="0" w:lastRow="0" w:firstColumn="0" w:lastColumn="0" w:oddVBand="0" w:evenVBand="0" w:oddHBand="0" w:evenHBand="0" w:firstRowFirstColumn="0" w:firstRowLastColumn="0" w:lastRowFirstColumn="0" w:lastRowLastColumn="0"/>
               <w:rPr>
                 <w:i/>
               </w:rPr>
+            </w:pPr>
+            <w:r>
+              <w:rPr>
+                <w:i/>
+              </w:rPr>
               <w:t>Medium</w:t>
             </w:r>
           </w:p>
         </w:tc>
         <w:tc>
           <w:tcPr>
-            <w:tcW w:w="1710" w:type="dxa"/>
+            <w:tcW w:w="1737" w:type="dxa"/>
           </w:tcPr>
           <w:p>
             <w:pPr>
@@ -887,25 +1261,81 @@
                 <w:i/>
               </w:rPr>
             </w:pPr>
-            <w:r>
+          </w:p>
+          <w:p>
+            <w:pPr>
+              <w:cnfStyle w:val="000000000000" w:firstRow="0" w:lastRow="0" w:firstColumn="0" w:lastColumn="0" w:oddVBand="0" w:evenVBand="0" w:oddHBand="0" w:evenHBand="0" w:firstRowFirstColumn="0" w:firstRowLastColumn="0" w:lastRowFirstColumn="0" w:lastRowLastColumn="0"/>
               <w:rPr>
                 <w:i/>
               </w:rPr>
+            </w:pPr>
+            <w:r>
+              <w:rPr>
+                <w:i/>
+              </w:rPr>
               <w:t>Max</w:t>
             </w:r>
           </w:p>
         </w:tc>
         <w:tc>
           <w:tcPr>
-            <w:tcW w:w="1800" w:type="dxa"/>
+            <w:tcW w:w="1987" w:type="dxa"/>
           </w:tcPr>
           <w:p>
             <w:pPr>
               <w:cnfStyle w:val="000000000000" w:firstRow="0" w:lastRow="0" w:firstColumn="0" w:lastColumn="0" w:oddVBand="0" w:evenVBand="0" w:oddHBand="0" w:evenHBand="0" w:firstRowFirstColumn="0" w:firstRowLastColumn="0" w:lastRowFirstColumn="0" w:lastRowLastColumn="0"/>
             </w:pPr>
             <w:r>
+              <w:t>HW Cost + Communication</w:t>
+            </w:r>
+          </w:p>
+          <w:p>
+            <w:pPr>
+              <w:cnfStyle w:val="000000000000" w:firstRow="0" w:lastRow="0" w:firstColumn="0" w:lastColumn="0" w:oddVBand="0" w:evenVBand="0" w:oddHBand="0" w:evenHBand="0" w:firstRowFirstColumn="0" w:firstRowLastColumn="0" w:lastRowFirstColumn="0" w:lastRowLastColumn="0"/>
+            </w:pPr>
+          </w:p>
+          <w:p>
+            <w:pPr>
+              <w:cnfStyle w:val="000000000000" w:firstRow="0" w:lastRow="0" w:firstColumn="0" w:lastColumn="0" w:oddVBand="0" w:evenVBand="0" w:oddHBand="0" w:evenHBand="0" w:firstRowFirstColumn="0" w:firstRowLastColumn="0" w:lastRowFirstColumn="0" w:lastRowLastColumn="0"/>
+              <w:rPr>
+                <w:i/>
+              </w:rPr>
+            </w:pPr>
+            <w:r>
+              <w:rPr>
+                <w:i/>
+              </w:rPr>
+              <w:t>Low</w:t>
+            </w:r>
+          </w:p>
+        </w:tc>
+        <w:tc>
+          <w:tcPr>
+            <w:tcW w:w="2016" w:type="dxa"/>
+          </w:tcPr>
+          <w:p>
+            <w:pPr>
+              <w:cnfStyle w:val="000000000000" w:firstRow="0" w:lastRow="0" w:firstColumn="0" w:lastColumn="0" w:oddVBand="0" w:evenVBand="0" w:oddHBand="0" w:evenHBand="0" w:firstRowFirstColumn="0" w:firstRowLastColumn="0" w:lastRowFirstColumn="0" w:lastRowLastColumn="0"/>
+            </w:pPr>
+            <w:r>
               <w:t xml:space="preserve">HW </w:t>
             </w:r>
+          </w:p>
+          <w:p>
+            <w:pPr>
+              <w:cnfStyle w:val="000000000000" w:firstRow="0" w:lastRow="0" w:firstColumn="0" w:lastColumn="0" w:oddVBand="0" w:evenVBand="0" w:oddHBand="0" w:evenHBand="0" w:firstRowFirstColumn="0" w:firstRowLastColumn="0" w:lastRowFirstColumn="0" w:lastRowLastColumn="0"/>
+              <w:rPr>
+                <w:i/>
+              </w:rPr>
+            </w:pPr>
+          </w:p>
+          <w:p>
+            <w:pPr>
+              <w:cnfStyle w:val="000000000000" w:firstRow="0" w:lastRow="0" w:firstColumn="0" w:lastColumn="0" w:oddVBand="0" w:evenVBand="0" w:oddHBand="0" w:evenHBand="0" w:firstRowFirstColumn="0" w:firstRowLastColumn="0" w:lastRowFirstColumn="0" w:lastRowLastColumn="0"/>
+              <w:rPr>
+                <w:i/>
+              </w:rPr>
+            </w:pPr>
           </w:p>
           <w:p>
             <w:pPr>
@@ -1938,10 +2368,7 @@
         </w:rPr>
       </w:pPr>
     </w:p>
-    <w:p>
-      <w:bookmarkStart w:id="0" w:name="_GoBack"/>
-      <w:bookmarkEnd w:id="0"/>
-    </w:p>
+    <w:p/>
     <w:p/>
     <w:p/>
     <w:p/>
@@ -9087,7 +9514,7 @@
     </w:tbl>
     <w:p/>
     <w:sectPr>
-      <w:pgSz w:w="12240" w:h="15840"/>
+      <w:pgSz w:w="15840" w:h="12240" w:orient="landscape"/>
       <w:pgMar w:top="1440" w:right="1440" w:bottom="1440" w:left="1440" w:header="720" w:footer="720" w:gutter="0"/>
       <w:cols w:space="720"/>
       <w:docGrid w:linePitch="360"/>
@@ -9892,7 +10319,7 @@
 </file>
 
 <file path=customXml/itemProps1.xml><?xml version="1.0" encoding="utf-8"?>
-<ds:datastoreItem xmlns:ds="http://schemas.openxmlformats.org/officeDocument/2006/customXml" ds:itemID="{12B7D033-5CB4-48BF-B1AF-8EE5CB4805C1}">
+<ds:datastoreItem xmlns:ds="http://schemas.openxmlformats.org/officeDocument/2006/customXml" ds:itemID="{C2C3956B-68DD-4A13-83B6-E1417D10A0F0}">
   <ds:schemaRefs>
     <ds:schemaRef ds:uri="http://schemas.openxmlformats.org/officeDocument/2006/bibliography"/>
   </ds:schemaRefs>

</xml_diff>

<commit_message>
Created flag to select Results version and a comparison table for the new MemPod configuration
</commit_message>
<xml_diff>
--- a/paper/raw_data/tables.docx
+++ b/paper/raw_data/tables.docx
@@ -437,13 +437,7 @@
               <w:cnfStyle w:val="000000000000" w:firstRow="0" w:lastRow="0" w:firstColumn="0" w:lastColumn="0" w:oddVBand="0" w:evenVBand="0" w:oddHBand="0" w:evenHBand="0" w:firstRowFirstColumn="0" w:firstRowLastColumn="0" w:lastRowFirstColumn="0" w:lastRowLastColumn="0"/>
             </w:pPr>
             <w:r>
-              <w:t xml:space="preserve">1 entry per fast </w:t>
-            </w:r>
-            <w:r>
-              <w:t>line</w:t>
-            </w:r>
-            <w:r>
-              <w:t xml:space="preserve"> (</w:t>
+              <w:t>1 entry per fast line (</w:t>
             </w:r>
             <w:r>
               <w:t>72kB</w:t>
@@ -519,8 +513,6 @@
             </w:r>
           </w:p>
         </w:tc>
-        <w:bookmarkStart w:id="0" w:name="_GoBack"/>
-        <w:bookmarkEnd w:id="0"/>
       </w:tr>
       <w:tr>
         <w:trPr>
@@ -680,7 +672,15 @@
               <w:cnfStyle w:val="000000000000" w:firstRow="0" w:lastRow="0" w:firstColumn="0" w:lastColumn="0" w:oddVBand="0" w:evenVBand="0" w:oddHBand="0" w:evenHBand="0" w:firstRowFirstColumn="0" w:firstRowLastColumn="0" w:lastRowFirstColumn="0" w:lastRowLastColumn="0"/>
             </w:pPr>
             <w:r>
-              <w:t>128 MEA entries (1.56 kB)</w:t>
+              <w:t>128 MEA entries (</w:t>
+            </w:r>
+            <w:bookmarkStart w:id="0" w:name="_GoBack"/>
+            <w:r>
+              <w:t>1.56 kB</w:t>
+            </w:r>
+            <w:bookmarkEnd w:id="0"/>
+            <w:r>
+              <w:t>)</w:t>
             </w:r>
           </w:p>
           <w:p>
@@ -10319,7 +10319,7 @@
 </file>
 
 <file path=customXml/itemProps1.xml><?xml version="1.0" encoding="utf-8"?>
-<ds:datastoreItem xmlns:ds="http://schemas.openxmlformats.org/officeDocument/2006/customXml" ds:itemID="{C2C3956B-68DD-4A13-83B6-E1417D10A0F0}">
+<ds:datastoreItem xmlns:ds="http://schemas.openxmlformats.org/officeDocument/2006/customXml" ds:itemID="{F18D6B52-C4C0-4116-B29B-9C10DB75F9F9}">
   <ds:schemaRefs>
     <ds:schemaRef ds:uri="http://schemas.openxmlformats.org/officeDocument/2006/bibliography"/>
   </ds:schemaRefs>

</xml_diff>